<commit_message>
Submissao trabalho e fix erro ortograficos
</commit_message>
<xml_diff>
--- a/Relatório/DSS_G07_P01.docx
+++ b/Relatório/DSS_G07_P01.docx
@@ -847,20 +847,16 @@
                 <w:noProof/>
                 <w:webHidden/>
               </w:rPr>
-            </w:r>
-            <w:r>
-              <w:rPr>
+              <w:fldChar w:fldCharType="separate"/>
+            </w:r>
+            <w:r>
+              <w:rPr>
+                <w:b/>
+                <w:bCs w:val="0"/>
                 <w:noProof/>
                 <w:webHidden/>
               </w:rPr>
-              <w:fldChar w:fldCharType="separate"/>
-            </w:r>
-            <w:r>
-              <w:rPr>
-                <w:noProof/>
-                <w:webHidden/>
-              </w:rPr>
-              <w:t>7</w:t>
+              <w:t>Erro! Marcador não definido.</w:t>
             </w:r>
             <w:r>
               <w:rPr>
@@ -1261,20 +1257,16 @@
                 <w:noProof/>
                 <w:webHidden/>
               </w:rPr>
-            </w:r>
-            <w:r>
-              <w:rPr>
+              <w:fldChar w:fldCharType="separate"/>
+            </w:r>
+            <w:r>
+              <w:rPr>
+                <w:b/>
+                <w:bCs w:val="0"/>
                 <w:noProof/>
                 <w:webHidden/>
               </w:rPr>
-              <w:fldChar w:fldCharType="separate"/>
-            </w:r>
-            <w:r>
-              <w:rPr>
-                <w:noProof/>
-                <w:webHidden/>
-              </w:rPr>
-              <w:t>17</w:t>
+              <w:t>Erro! Marcador não definido.</w:t>
             </w:r>
             <w:r>
               <w:rPr>
@@ -2498,7 +2490,15 @@
                     <w:fldChar w:fldCharType="end"/>
                   </w:r>
                   <w:r>
-                    <w:t xml:space="preserve"> - WWI Modelo </w:t>
+                    <w:t xml:space="preserve"> - WWI </w:t>
+                  </w:r>
+                  <w:proofErr w:type="spellStart"/>
+                  <w:r>
+                    <w:t>Modelo</w:t>
+                  </w:r>
+                  <w:proofErr w:type="spellEnd"/>
+                  <w:r>
+                    <w:t xml:space="preserve"> </w:t>
                   </w:r>
                   <w:proofErr w:type="spellStart"/>
                   <w:r>
@@ -2612,6 +2612,7 @@
       </w:r>
       <w:r>
         <w:rPr>
+          <w:noProof/>
           <w:lang w:val="en-US"/>
         </w:rPr>
         <w:t>1</w:t>
@@ -3374,7 +3375,15 @@
       </w:r>
       <w:proofErr w:type="spellEnd"/>
       <w:r>
-        <w:t xml:space="preserve"> and </w:t>
+        <w:t xml:space="preserve"> </w:t>
+      </w:r>
+      <w:proofErr w:type="spellStart"/>
+      <w:r>
+        <w:t>and</w:t>
+      </w:r>
+      <w:proofErr w:type="spellEnd"/>
+      <w:r>
+        <w:t xml:space="preserve"> </w:t>
       </w:r>
       <w:proofErr w:type="spellStart"/>
       <w:r>
@@ -3518,7 +3527,21 @@
         <w:rPr>
           <w:lang w:val="pt-PT"/>
         </w:rPr>
-        <w:t xml:space="preserve"> – Tabela de Metadados d</w:t>
+        <w:t xml:space="preserve"> – Tabela de </w:t>
+      </w:r>
+      <w:proofErr w:type="spellStart"/>
+      <w:r>
+        <w:rPr>
+          <w:lang w:val="pt-PT"/>
+        </w:rPr>
+        <w:t>Metadados</w:t>
+      </w:r>
+      <w:proofErr w:type="spellEnd"/>
+      <w:r>
+        <w:rPr>
+          <w:lang w:val="pt-PT"/>
+        </w:rPr>
+        <w:t xml:space="preserve"> d</w:t>
       </w:r>
       <w:r>
         <w:rPr>
@@ -3604,7 +3627,21 @@
         <w:rPr>
           <w:lang w:val="pt-PT"/>
         </w:rPr>
-        <w:t xml:space="preserve"> - Tabela de Metadados d</w:t>
+        <w:t xml:space="preserve"> - Tabela de </w:t>
+      </w:r>
+      <w:proofErr w:type="spellStart"/>
+      <w:r>
+        <w:rPr>
+          <w:lang w:val="pt-PT"/>
+        </w:rPr>
+        <w:t>Metadados</w:t>
+      </w:r>
+      <w:proofErr w:type="spellEnd"/>
+      <w:r>
+        <w:rPr>
+          <w:lang w:val="pt-PT"/>
+        </w:rPr>
+        <w:t xml:space="preserve"> d</w:t>
       </w:r>
       <w:r>
         <w:rPr>
@@ -3816,7 +3853,21 @@
         <w:rPr>
           <w:lang w:val="pt-PT"/>
         </w:rPr>
-        <w:t>Tabela de Metadados d</w:t>
+        <w:t xml:space="preserve">Tabela de </w:t>
+      </w:r>
+      <w:proofErr w:type="spellStart"/>
+      <w:r>
+        <w:rPr>
+          <w:lang w:val="pt-PT"/>
+        </w:rPr>
+        <w:t>Metadados</w:t>
+      </w:r>
+      <w:proofErr w:type="spellEnd"/>
+      <w:r>
+        <w:rPr>
+          <w:lang w:val="pt-PT"/>
+        </w:rPr>
+        <w:t xml:space="preserve"> d</w:t>
       </w:r>
       <w:r>
         <w:rPr>
@@ -3870,7 +3921,21 @@
         <w:rPr>
           <w:lang w:val="pt-PT"/>
         </w:rPr>
-        <w:t>abela de Metadados d</w:t>
+        <w:t xml:space="preserve">abela de </w:t>
+      </w:r>
+      <w:proofErr w:type="spellStart"/>
+      <w:r>
+        <w:rPr>
+          <w:lang w:val="pt-PT"/>
+        </w:rPr>
+        <w:t>Metadados</w:t>
+      </w:r>
+      <w:proofErr w:type="spellEnd"/>
+      <w:r>
+        <w:rPr>
+          <w:lang w:val="pt-PT"/>
+        </w:rPr>
+        <w:t xml:space="preserve"> d</w:t>
       </w:r>
       <w:r>
         <w:rPr>
@@ -15061,7 +15126,15 @@
         <w:t xml:space="preserve"> </w:t>
       </w:r>
       <w:r>
-        <w:t xml:space="preserve">que está a fazer inicialmente a execução do job “job_dims”, que será analisado mais abaixo no relatório, depois é feito o carregamento das transformações das tabelas de factos </w:t>
+        <w:t xml:space="preserve">que está a fazer inicialmente a execução do </w:t>
+      </w:r>
+      <w:proofErr w:type="gramStart"/>
+      <w:r>
+        <w:t>job</w:t>
+      </w:r>
+      <w:proofErr w:type="gramEnd"/>
+      <w:r>
+        <w:t xml:space="preserve"> “job_dims”, que será analisado mais abaixo no relatório, depois é feito o carregamento das transformações das tabelas de factos </w:t>
       </w:r>
       <w:r>
         <w:t>“</w:t>
@@ -15214,11 +15287,16 @@
                     <w:fldChar w:fldCharType="end"/>
                   </w:r>
                   <w:r>
-                    <w:t xml:space="preserve"> – Job_dims_ft</w:t>
+                    <w:t xml:space="preserve"> – </w:t>
+                  </w:r>
+                  <w:proofErr w:type="spellStart"/>
+                  <w:r>
+                    <w:t>Job_dims_ft</w:t>
                   </w:r>
                   <w:bookmarkEnd w:id="15"/>
                   <w:bookmarkEnd w:id="16"/>
                   <w:bookmarkEnd w:id="17"/>
+                  <w:proofErr w:type="spellEnd"/>
                 </w:p>
               </w:txbxContent>
             </v:textbox>
@@ -15387,11 +15465,16 @@
                     <w:fldChar w:fldCharType="end"/>
                   </w:r>
                   <w:r>
-                    <w:t xml:space="preserve"> - Job_dims</w:t>
+                    <w:t xml:space="preserve"> - </w:t>
+                  </w:r>
+                  <w:proofErr w:type="spellStart"/>
+                  <w:r>
+                    <w:t>Job_dims</w:t>
                   </w:r>
                   <w:bookmarkEnd w:id="18"/>
                   <w:bookmarkEnd w:id="19"/>
                   <w:bookmarkEnd w:id="20"/>
+                  <w:proofErr w:type="spellEnd"/>
                 </w:p>
               </w:txbxContent>
             </v:textbox>
@@ -15605,7 +15688,15 @@
         <w:jc w:val="left"/>
       </w:pPr>
       <w:r>
-        <w:t xml:space="preserve">Na construção de dimensões, é preciso apenas estar preocupado em pegar na tabela no formato que já queremos, incluído assim já todas as colunas das tabelas necessárias para construir a dimension e, por fim, aplicar o dimension </w:t>
+        <w:t xml:space="preserve">Na construção de dimensões, é preciso apenas estar preocupado em pegar na tabela no formato que já queremos, incluído assim já todas as colunas das tabelas necessárias para construir a dimension e, por fim, aplicar o </w:t>
+      </w:r>
+      <w:proofErr w:type="spellStart"/>
+      <w:r>
+        <w:t>dimension</w:t>
+      </w:r>
+      <w:proofErr w:type="spellEnd"/>
+      <w:r>
+        <w:t xml:space="preserve"> </w:t>
       </w:r>
       <w:proofErr w:type="spellStart"/>
       <w:r>
@@ -16576,7 +16667,13 @@
         <w:ind w:left="360"/>
       </w:pPr>
       <w:r>
-        <w:t>De um ponto de vista geral deu para aplicar com recurso á maioria das ferramentas fornecidas</w:t>
+        <w:t xml:space="preserve">De um ponto de vista geral deu para aplicar com recurso </w:t>
+      </w:r>
+      <w:r>
+        <w:t>à</w:t>
+      </w:r>
+      <w:r>
+        <w:t xml:space="preserve"> maioria das ferramentas fornecidas</w:t>
       </w:r>
       <w:r>
         <w:t xml:space="preserve">, </w:t>
@@ -16604,7 +16701,13 @@
         <w:t xml:space="preserve">Com isto foi também possível responder a algumas perguntas </w:t>
       </w:r>
       <w:r>
-        <w:t>pensadas por nós, desenvolvendo uma ideia critica de informações relevantes para negócio e entender a finalidade de um Data Mart.</w:t>
+        <w:t>pensadas por nós, desenvolvendo uma ideia cr</w:t>
+      </w:r>
+      <w:r>
+        <w:t>í</w:t>
+      </w:r>
+      <w:r>
+        <w:t>tica de informações relevantes para negócio e entender a finalidade de um Data Mart.</w:t>
       </w:r>
     </w:p>
     <w:p/>
@@ -16616,7 +16719,7 @@
         <w:t>No que diz respeito a mudanças</w:t>
       </w:r>
       <w:r>
-        <w:t>, talvez pudesse ser feito um estudo mais detalhado de forma a poder ser respondido mais questões,</w:t>
+        <w:t>, talvez pudesse ser feito um estudo mais detalhado de forma a poder ser respondido mais questões</w:t>
       </w:r>
       <w:r>
         <w:t xml:space="preserve"> </w:t>

</xml_diff>